<commit_message>
Rewrote text, started translation, added temp JS code seperate, updated CV
</commit_message>
<xml_diff>
--- a/text-docu.docx
+++ b/text-docu.docx
@@ -15,8 +15,39 @@
           <w:shd w:val="clear" w:color="auto" w:fill="FFFFFF"/>
           <w:lang w:val="en-GB"/>
         </w:rPr>
+        <w:t>Intro</w:t>
+      </w:r>
+    </w:p>
+    <w:p>
+      <w:pPr>
+        <w:rPr>
+          <w:lang w:val="en-GB"/>
+        </w:rPr>
+      </w:pPr>
+      <w:r>
+        <w:rPr>
+          <w:lang w:val="en-GB"/>
+        </w:rPr>
+        <w:t>I am a Dutch user experience designer, focusing on putting a smile on the face of the user. Understanding users to make amazing designs. That is what I do.</w:t>
+      </w:r>
+    </w:p>
+    <w:p>
+      <w:pPr>
+        <w:pStyle w:val="Kop1"/>
+        <w:rPr>
+          <w:shd w:val="clear" w:color="auto" w:fill="FFFFFF"/>
+          <w:lang w:val="en-GB"/>
+        </w:rPr>
+      </w:pPr>
+      <w:r>
+        <w:rPr>
+          <w:shd w:val="clear" w:color="auto" w:fill="FFFFFF"/>
+          <w:lang w:val="en-GB"/>
+        </w:rPr>
         <w:t>Target</w:t>
       </w:r>
+      <w:bookmarkStart w:id="0" w:name="_GoBack"/>
+      <w:bookmarkEnd w:id="0"/>
     </w:p>
     <w:p>
       <w:pPr>
@@ -448,6 +479,7 @@
           <w:shd w:val="clear" w:color="auto" w:fill="FFFFFF"/>
           <w:lang w:val="en-GB"/>
         </w:rPr>
+        <w:lastRenderedPageBreak/>
         <w:t>The brief</w:t>
       </w:r>
     </w:p>
@@ -493,7 +525,6 @@
         <w:rPr>
           <w:lang w:val="en-GB"/>
         </w:rPr>
-        <w:lastRenderedPageBreak/>
         <w:t>The project</w:t>
       </w:r>
     </w:p>
@@ -1438,7 +1469,6 @@
           <w:lang w:val="en-GB"/>
         </w:rPr>
       </w:pPr>
-      <w:bookmarkStart w:id="0" w:name="_GoBack"/>
       <w:r>
         <w:rPr>
           <w:shd w:val="clear" w:color="auto" w:fill="FFFFFF"/>
@@ -1577,7 +1607,188 @@
         </w:rPr>
         <w:t xml:space="preserve"> are done. This results in a score per distance. Which the user can see and improve upon. Secondly the system also provides feedback as to why it added or subtracted points such as taking gentle corners or harsh braking.</w:t>
       </w:r>
-      <w:bookmarkEnd w:id="0"/>
+    </w:p>
+    <w:p>
+      <w:pPr>
+        <w:pStyle w:val="Kop1"/>
+        <w:rPr>
+          <w:shd w:val="clear" w:color="auto" w:fill="FFFFFF"/>
+          <w:lang w:val="en-GB"/>
+        </w:rPr>
+      </w:pPr>
+      <w:r>
+        <w:rPr>
+          <w:shd w:val="clear" w:color="auto" w:fill="FFFFFF"/>
+          <w:lang w:val="en-GB"/>
+        </w:rPr>
+        <w:t>About</w:t>
+      </w:r>
+    </w:p>
+    <w:p>
+      <w:pPr>
+        <w:rPr>
+          <w:lang w:val="en-GB"/>
+        </w:rPr>
+      </w:pPr>
+      <w:r>
+        <w:rPr>
+          <w:lang w:val="en-GB"/>
+        </w:rPr>
+        <w:t xml:space="preserve">To me nothing is more satisfying than sharing our thoughts and creations with others. Especially if at the end the other person walks off with happy thoughts and a smile. </w:t>
+      </w:r>
+    </w:p>
+    <w:p>
+      <w:pPr>
+        <w:rPr>
+          <w:lang w:val="en-GB"/>
+        </w:rPr>
+      </w:pPr>
+    </w:p>
+    <w:p>
+      <w:pPr>
+        <w:rPr>
+          <w:lang w:val="en-GB"/>
+        </w:rPr>
+      </w:pPr>
+      <w:r>
+        <w:rPr>
+          <w:lang w:val="en-GB"/>
+        </w:rPr>
+        <w:t xml:space="preserve">I am currently in the final year of the User Experience Design program at The Hague University of Applied Sciences. </w:t>
+      </w:r>
+    </w:p>
+    <w:p>
+      <w:pPr>
+        <w:rPr>
+          <w:lang w:val="en-GB"/>
+        </w:rPr>
+      </w:pPr>
+      <w:r>
+        <w:rPr>
+          <w:lang w:val="en-GB"/>
+        </w:rPr>
+        <w:t xml:space="preserve">Where I put emphasis on understanding users. </w:t>
+      </w:r>
+    </w:p>
+    <w:p>
+      <w:pPr>
+        <w:rPr>
+          <w:lang w:val="en-GB"/>
+        </w:rPr>
+      </w:pPr>
+      <w:r>
+        <w:rPr>
+          <w:lang w:val="en-GB"/>
+        </w:rPr>
+        <w:lastRenderedPageBreak/>
+        <w:t xml:space="preserve">Working as a freelancer alongside to improve myself in various fields. </w:t>
+      </w:r>
+    </w:p>
+    <w:p>
+      <w:pPr>
+        <w:rPr>
+          <w:lang w:val="en-GB"/>
+        </w:rPr>
+      </w:pPr>
+    </w:p>
+    <w:p>
+      <w:pPr>
+        <w:rPr>
+          <w:lang w:val="en-GB"/>
+        </w:rPr>
+      </w:pPr>
+      <w:r>
+        <w:rPr>
+          <w:lang w:val="en-GB"/>
+        </w:rPr>
+        <w:t xml:space="preserve">Born 21 years ago in a village called Zwijndrecht on the outskirts of the Dutch Randstad. </w:t>
+      </w:r>
+    </w:p>
+    <w:p>
+      <w:pPr>
+        <w:rPr>
+          <w:lang w:val="en-GB"/>
+        </w:rPr>
+      </w:pPr>
+      <w:r>
+        <w:rPr>
+          <w:lang w:val="en-GB"/>
+        </w:rPr>
+        <w:t>Early in my youth, my parents and me moved to the neighbouring Hendrik-</w:t>
+      </w:r>
+      <w:proofErr w:type="spellStart"/>
+      <w:r>
+        <w:rPr>
+          <w:lang w:val="en-GB"/>
+        </w:rPr>
+        <w:t>Ido</w:t>
+      </w:r>
+      <w:proofErr w:type="spellEnd"/>
+      <w:r>
+        <w:rPr>
+          <w:lang w:val="en-GB"/>
+        </w:rPr>
+        <w:t xml:space="preserve">-Ambacht, where I still live to this day. </w:t>
+      </w:r>
+    </w:p>
+    <w:p>
+      <w:pPr>
+        <w:rPr>
+          <w:lang w:val="en-GB"/>
+        </w:rPr>
+      </w:pPr>
+      <w:r>
+        <w:rPr>
+          <w:lang w:val="en-GB"/>
+        </w:rPr>
+        <w:t xml:space="preserve">During my high school period I obtained a CAE certificate and an International Baccalaureate, which allow me to operate on a higher level of English. </w:t>
+      </w:r>
+    </w:p>
+    <w:p>
+      <w:pPr>
+        <w:rPr>
+          <w:lang w:val="en-GB"/>
+        </w:rPr>
+      </w:pPr>
+      <w:r>
+        <w:rPr>
+          <w:lang w:val="en-GB"/>
+        </w:rPr>
+        <w:t xml:space="preserve">A Technasium certificate, which gave me an early taste at designing. </w:t>
+      </w:r>
+    </w:p>
+    <w:p>
+      <w:pPr>
+        <w:rPr>
+          <w:lang w:val="en-GB"/>
+        </w:rPr>
+      </w:pPr>
+      <w:r>
+        <w:rPr>
+          <w:lang w:val="en-GB"/>
+        </w:rPr>
+        <w:t xml:space="preserve">I finished high school with VWO NG&amp;NT. </w:t>
+      </w:r>
+    </w:p>
+    <w:p>
+      <w:pPr>
+        <w:rPr>
+          <w:lang w:val="en-GB"/>
+        </w:rPr>
+      </w:pPr>
+    </w:p>
+    <w:p>
+      <w:pPr>
+        <w:rPr>
+          <w:lang w:val="en-GB"/>
+        </w:rPr>
+      </w:pPr>
+      <w:r>
+        <w:rPr>
+          <w:lang w:val="en-GB"/>
+        </w:rPr>
+        <w:t>When I’m not busy with work I can be found playing video-games or watching series and movies. But mostly I can be found reading up on what interest me. Be it work-related, game-related or a documentary on space.</w:t>
+      </w:r>
     </w:p>
     <w:sectPr>
       <w:pgSz w:w="11906" w:h="16838"/>

</xml_diff>